<commit_message>
feat: correction cahier des charges
Ajout de l'arborescence su site.
</commit_message>
<xml_diff>
--- a/1.CAHIER-DES-CHARGES/Cahier des charges.docx
+++ b/1.CAHIER-DES-CHARGES/Cahier des charges.docx
@@ -308,21 +308,22 @@
     </w:p>
     <w:sdt>
       <w:sdtPr>
+        <w:rPr>
+          <w:rFonts w:asciiTheme="minorHAnsi" w:eastAsiaTheme="minorHAnsi" w:hAnsiTheme="minorHAnsi" w:cstheme="minorBidi"/>
+          <w:b w:val="0"/>
+          <w:bCs w:val="0"/>
+          <w:color w:val="auto"/>
+          <w:sz w:val="22"/>
+          <w:szCs w:val="22"/>
+          <w:lang w:eastAsia="en-US"/>
+        </w:rPr>
         <w:id w:val="1053505708"/>
         <w:docPartObj>
           <w:docPartGallery w:val="Table of Contents"/>
           <w:docPartUnique/>
         </w:docPartObj>
       </w:sdtPr>
-      <w:sdtEndPr>
-        <w:rPr>
-          <w:rFonts w:asciiTheme="minorHAnsi" w:eastAsiaTheme="minorHAnsi" w:hAnsiTheme="minorHAnsi" w:cstheme="minorBidi"/>
-          <w:color w:val="auto"/>
-          <w:sz w:val="22"/>
-          <w:szCs w:val="22"/>
-          <w:lang w:eastAsia="en-US"/>
-        </w:rPr>
-      </w:sdtEndPr>
+      <w:sdtEndPr/>
       <w:sdtContent>
         <w:p>
           <w:pPr>
@@ -386,7 +387,7 @@
           <w:r>
             <w:fldChar w:fldCharType="separate"/>
           </w:r>
-          <w:hyperlink w:anchor="_Toc57637035" w:history="1">
+          <w:hyperlink w:anchor="_Toc57708968" w:history="1">
             <w:r>
               <w:rPr>
                 <w:rStyle w:val="Lienhypertexte"/>
@@ -413,7 +414,7 @@
                 <w:noProof/>
                 <w:webHidden/>
               </w:rPr>
-              <w:instrText xml:space="preserve"> PAGEREF _Toc57637035 \h </w:instrText>
+              <w:instrText xml:space="preserve"> PAGEREF _Toc57708968 \h </w:instrText>
             </w:r>
             <w:r>
               <w:rPr>
@@ -456,7 +457,7 @@
               <w:lang w:eastAsia="fr-FR"/>
             </w:rPr>
           </w:pPr>
-          <w:hyperlink w:anchor="_Toc57637036" w:history="1">
+          <w:hyperlink w:anchor="_Toc57708969" w:history="1">
             <w:r>
               <w:rPr>
                 <w:rStyle w:val="Lienhypertexte"/>
@@ -483,7 +484,7 @@
                 <w:noProof/>
                 <w:webHidden/>
               </w:rPr>
-              <w:instrText xml:space="preserve"> PAGEREF _Toc57637036 \h </w:instrText>
+              <w:instrText xml:space="preserve"> PAGEREF _Toc57708969 \h </w:instrText>
             </w:r>
             <w:r>
               <w:rPr>
@@ -526,7 +527,7 @@
               <w:lang w:eastAsia="fr-FR"/>
             </w:rPr>
           </w:pPr>
-          <w:hyperlink w:anchor="_Toc57637037" w:history="1">
+          <w:hyperlink w:anchor="_Toc57708970" w:history="1">
             <w:r>
               <w:rPr>
                 <w:rStyle w:val="Lienhypertexte"/>
@@ -553,7 +554,7 @@
                 <w:noProof/>
                 <w:webHidden/>
               </w:rPr>
-              <w:instrText xml:space="preserve"> PAGEREF _Toc57637037 \h </w:instrText>
+              <w:instrText xml:space="preserve"> PAGEREF _Toc57708970 \h </w:instrText>
             </w:r>
             <w:r>
               <w:rPr>
@@ -596,7 +597,7 @@
               <w:lang w:eastAsia="fr-FR"/>
             </w:rPr>
           </w:pPr>
-          <w:hyperlink w:anchor="_Toc57637038" w:history="1">
+          <w:hyperlink w:anchor="_Toc57708971" w:history="1">
             <w:r>
               <w:rPr>
                 <w:rStyle w:val="Lienhypertexte"/>
@@ -623,7 +624,7 @@
                 <w:noProof/>
                 <w:webHidden/>
               </w:rPr>
-              <w:instrText xml:space="preserve"> PAGEREF _Toc57637038 \h </w:instrText>
+              <w:instrText xml:space="preserve"> PAGEREF _Toc57708971 \h </w:instrText>
             </w:r>
             <w:r>
               <w:rPr>
@@ -666,7 +667,7 @@
               <w:lang w:eastAsia="fr-FR"/>
             </w:rPr>
           </w:pPr>
-          <w:hyperlink w:anchor="_Toc57637039" w:history="1">
+          <w:hyperlink w:anchor="_Toc57708972" w:history="1">
             <w:r>
               <w:rPr>
                 <w:rStyle w:val="Lienhypertexte"/>
@@ -693,7 +694,7 @@
                 <w:noProof/>
                 <w:webHidden/>
               </w:rPr>
-              <w:instrText xml:space="preserve"> PAGEREF _Toc57637039 \h </w:instrText>
+              <w:instrText xml:space="preserve"> PAGEREF _Toc57708972 \h </w:instrText>
             </w:r>
             <w:r>
               <w:rPr>
@@ -736,7 +737,7 @@
               <w:lang w:eastAsia="fr-FR"/>
             </w:rPr>
           </w:pPr>
-          <w:hyperlink w:anchor="_Toc57637040" w:history="1">
+          <w:hyperlink w:anchor="_Toc57708973" w:history="1">
             <w:r>
               <w:rPr>
                 <w:rStyle w:val="Lienhypertexte"/>
@@ -763,7 +764,7 @@
                 <w:noProof/>
                 <w:webHidden/>
               </w:rPr>
-              <w:instrText xml:space="preserve"> PAGEREF _Toc57637040 \h </w:instrText>
+              <w:instrText xml:space="preserve"> PAGEREF _Toc57708973 \h </w:instrText>
             </w:r>
             <w:r>
               <w:rPr>
@@ -806,7 +807,7 @@
               <w:lang w:eastAsia="fr-FR"/>
             </w:rPr>
           </w:pPr>
-          <w:hyperlink w:anchor="_Toc57637041" w:history="1">
+          <w:hyperlink w:anchor="_Toc57708974" w:history="1">
             <w:r>
               <w:rPr>
                 <w:rStyle w:val="Lienhypertexte"/>
@@ -833,7 +834,7 @@
                 <w:noProof/>
                 <w:webHidden/>
               </w:rPr>
-              <w:instrText xml:space="preserve"> PAGEREF _Toc57637041 \h </w:instrText>
+              <w:instrText xml:space="preserve"> PAGEREF _Toc57708974 \h </w:instrText>
             </w:r>
             <w:r>
               <w:rPr>
@@ -876,7 +877,7 @@
               <w:lang w:eastAsia="fr-FR"/>
             </w:rPr>
           </w:pPr>
-          <w:hyperlink w:anchor="_Toc57637042" w:history="1">
+          <w:hyperlink w:anchor="_Toc57708975" w:history="1">
             <w:r>
               <w:rPr>
                 <w:rStyle w:val="Lienhypertexte"/>
@@ -903,7 +904,7 @@
                 <w:noProof/>
                 <w:webHidden/>
               </w:rPr>
-              <w:instrText xml:space="preserve"> PAGEREF _Toc57637042 \h </w:instrText>
+              <w:instrText xml:space="preserve"> PAGEREF _Toc57708975 \h </w:instrText>
             </w:r>
             <w:r>
               <w:rPr>
@@ -946,7 +947,7 @@
               <w:lang w:eastAsia="fr-FR"/>
             </w:rPr>
           </w:pPr>
-          <w:hyperlink w:anchor="_Toc57637043" w:history="1">
+          <w:hyperlink w:anchor="_Toc57708976" w:history="1">
             <w:r>
               <w:rPr>
                 <w:rStyle w:val="Lienhypertexte"/>
@@ -973,7 +974,7 @@
                 <w:noProof/>
                 <w:webHidden/>
               </w:rPr>
-              <w:instrText xml:space="preserve"> PAGEREF _Toc57637043 \h </w:instrText>
+              <w:instrText xml:space="preserve"> PAGEREF _Toc57708976 \h </w:instrText>
             </w:r>
             <w:r>
               <w:rPr>
@@ -1016,7 +1017,7 @@
               <w:lang w:eastAsia="fr-FR"/>
             </w:rPr>
           </w:pPr>
-          <w:hyperlink w:anchor="_Toc57637044" w:history="1">
+          <w:hyperlink w:anchor="_Toc57708977" w:history="1">
             <w:r>
               <w:rPr>
                 <w:rStyle w:val="Lienhypertexte"/>
@@ -1043,7 +1044,7 @@
                 <w:noProof/>
                 <w:webHidden/>
               </w:rPr>
-              <w:instrText xml:space="preserve"> PAGEREF _Toc57637044 \h </w:instrText>
+              <w:instrText xml:space="preserve"> PAGEREF _Toc57708977 \h </w:instrText>
             </w:r>
             <w:r>
               <w:rPr>
@@ -1086,7 +1087,7 @@
               <w:lang w:eastAsia="fr-FR"/>
             </w:rPr>
           </w:pPr>
-          <w:hyperlink w:anchor="_Toc57637045" w:history="1">
+          <w:hyperlink w:anchor="_Toc57708978" w:history="1">
             <w:r>
               <w:rPr>
                 <w:rStyle w:val="Lienhypertexte"/>
@@ -1113,7 +1114,7 @@
                 <w:noProof/>
                 <w:webHidden/>
               </w:rPr>
-              <w:instrText xml:space="preserve"> PAGEREF _Toc57637045 \h </w:instrText>
+              <w:instrText xml:space="preserve"> PAGEREF _Toc57708978 \h </w:instrText>
             </w:r>
             <w:r>
               <w:rPr>
@@ -1156,7 +1157,7 @@
               <w:lang w:eastAsia="fr-FR"/>
             </w:rPr>
           </w:pPr>
-          <w:hyperlink w:anchor="_Toc57637046" w:history="1">
+          <w:hyperlink w:anchor="_Toc57708979" w:history="1">
             <w:r>
               <w:rPr>
                 <w:rStyle w:val="Lienhypertexte"/>
@@ -1183,7 +1184,77 @@
                 <w:noProof/>
                 <w:webHidden/>
               </w:rPr>
-              <w:instrText xml:space="preserve"> PAGEREF _Toc57637046 \h </w:instrText>
+              <w:instrText xml:space="preserve"> PAGEREF _Toc57708979 \h </w:instrText>
+            </w:r>
+            <w:r>
+              <w:rPr>
+                <w:noProof/>
+                <w:webHidden/>
+              </w:rPr>
+            </w:r>
+            <w:r>
+              <w:rPr>
+                <w:noProof/>
+                <w:webHidden/>
+              </w:rPr>
+              <w:fldChar w:fldCharType="separate"/>
+            </w:r>
+            <w:r>
+              <w:rPr>
+                <w:noProof/>
+                <w:webHidden/>
+              </w:rPr>
+              <w:t>6</w:t>
+            </w:r>
+            <w:r>
+              <w:rPr>
+                <w:noProof/>
+                <w:webHidden/>
+              </w:rPr>
+              <w:fldChar w:fldCharType="end"/>
+            </w:r>
+          </w:hyperlink>
+        </w:p>
+        <w:p>
+          <w:pPr>
+            <w:pStyle w:val="TM1"/>
+            <w:tabs>
+              <w:tab w:val="right" w:leader="dot" w:pos="9062"/>
+            </w:tabs>
+            <w:rPr>
+              <w:rFonts w:eastAsiaTheme="minorEastAsia"/>
+              <w:noProof/>
+              <w:lang w:eastAsia="fr-FR"/>
+            </w:rPr>
+          </w:pPr>
+          <w:hyperlink w:anchor="_Toc57708980" w:history="1">
+            <w:r>
+              <w:rPr>
+                <w:rStyle w:val="Lienhypertexte"/>
+                <w:noProof/>
+              </w:rPr>
+              <w:t>13-Arborescence</w:t>
+            </w:r>
+            <w:r>
+              <w:rPr>
+                <w:noProof/>
+                <w:webHidden/>
+              </w:rPr>
+              <w:tab/>
+            </w:r>
+            <w:r>
+              <w:rPr>
+                <w:noProof/>
+                <w:webHidden/>
+              </w:rPr>
+              <w:fldChar w:fldCharType="begin"/>
+            </w:r>
+            <w:r>
+              <w:rPr>
+                <w:noProof/>
+                <w:webHidden/>
+              </w:rPr>
+              <w:instrText xml:space="preserve"> PAGEREF _Toc57708980 \h </w:instrText>
             </w:r>
             <w:r>
               <w:rPr>
@@ -1251,7 +1322,7 @@
       <w:pPr>
         <w:pStyle w:val="Titre1"/>
       </w:pPr>
-      <w:bookmarkStart w:id="0" w:name="_Toc57637035"/>
+      <w:bookmarkStart w:id="0" w:name="_Toc57708968"/>
       <w:r>
         <w:t>1-Présentation de l’E</w:t>
       </w:r>
@@ -1322,13 +1393,7 @@
         <w:rPr>
           <w:color w:val="000000" w:themeColor="text1"/>
         </w:rPr>
-        <w:t xml:space="preserve">sneakers, baskets, </w:t>
-      </w:r>
-      <w:r>
-        <w:rPr>
-          <w:color w:val="000000" w:themeColor="text1"/>
-        </w:rPr>
-        <w:t>casquettes.</w:t>
+        <w:t>sneakers, baskets, casquettes.</w:t>
       </w:r>
     </w:p>
     <w:p>
@@ -1424,7 +1489,7 @@
       <w:pPr>
         <w:pStyle w:val="Titre1"/>
       </w:pPr>
-      <w:bookmarkStart w:id="1" w:name="_Toc57637036"/>
+      <w:bookmarkStart w:id="1" w:name="_Toc57708969"/>
       <w:r>
         <w:t>2-</w:t>
       </w:r>
@@ -1602,7 +1667,7 @@
       <w:pPr>
         <w:pStyle w:val="Titre1"/>
       </w:pPr>
-      <w:bookmarkStart w:id="2" w:name="_Toc57637037"/>
+      <w:bookmarkStart w:id="2" w:name="_Toc57708970"/>
       <w:r>
         <w:t>3-Etude de marché</w:t>
       </w:r>
@@ -1795,7 +1860,7 @@
       <w:pPr>
         <w:pStyle w:val="Titre1"/>
       </w:pPr>
-      <w:bookmarkStart w:id="3" w:name="_Toc57637038"/>
+      <w:bookmarkStart w:id="3" w:name="_Toc57708971"/>
       <w:r>
         <w:t>4-Identité du site</w:t>
       </w:r>
@@ -1901,7 +1966,7 @@
       <w:pPr>
         <w:pStyle w:val="Titre1"/>
       </w:pPr>
-      <w:bookmarkStart w:id="4" w:name="_Toc57637039"/>
+      <w:bookmarkStart w:id="4" w:name="_Toc57708972"/>
       <w:r>
         <w:lastRenderedPageBreak/>
         <w:t>5-</w:t>
@@ -2965,7 +3030,7 @@
       <w:pPr>
         <w:pStyle w:val="Titre1"/>
       </w:pPr>
-      <w:bookmarkStart w:id="5" w:name="_Toc57637040"/>
+      <w:bookmarkStart w:id="5" w:name="_Toc57708973"/>
       <w:r>
         <w:lastRenderedPageBreak/>
         <w:t>6-</w:t>
@@ -3161,7 +3226,7 @@
       <w:pPr>
         <w:pStyle w:val="Titre1"/>
       </w:pPr>
-      <w:bookmarkStart w:id="6" w:name="_Toc57637041"/>
+      <w:bookmarkStart w:id="6" w:name="_Toc57708974"/>
       <w:r>
         <w:t>7-</w:t>
       </w:r>
@@ -3234,13 +3299,7 @@
         </w:numPr>
       </w:pPr>
       <w:r>
-        <w:t>Le</w:t>
-      </w:r>
-      <w:r>
-        <w:t>s</w:t>
-      </w:r>
-      <w:r>
-        <w:t xml:space="preserve"> devis </w:t>
+        <w:t xml:space="preserve">Les devis </w:t>
       </w:r>
     </w:p>
     <w:p>
@@ -3348,7 +3407,7 @@
       <w:pPr>
         <w:pStyle w:val="Titre1"/>
       </w:pPr>
-      <w:bookmarkStart w:id="7" w:name="_Toc57637042"/>
+      <w:bookmarkStart w:id="7" w:name="_Toc57708975"/>
       <w:r>
         <w:t>8-</w:t>
       </w:r>
@@ -3381,7 +3440,7 @@
       <w:pPr>
         <w:pStyle w:val="Titre1"/>
       </w:pPr>
-      <w:bookmarkStart w:id="8" w:name="_Toc57637043"/>
+      <w:bookmarkStart w:id="8" w:name="_Toc57708976"/>
       <w:r>
         <w:t>9-</w:t>
       </w:r>
@@ -3405,50 +3464,48 @@
         </w:rPr>
         <w:t xml:space="preserve"> Custo</w:t>
       </w:r>
-      <w:bookmarkStart w:id="9" w:name="_GoBack"/>
+      <w:r>
+        <w:rPr>
+          <w:b/>
+        </w:rPr>
+        <w:t>m Sneakers</w:t>
+      </w:r>
+      <w:r>
+        <w:t xml:space="preserve"> souhaite</w:t>
+      </w:r>
+      <w:r>
+        <w:t xml:space="preserve"> qu</w:t>
+      </w:r>
+      <w:r>
+        <w:t>e le site soit opérationnel courant de l’été 2021.</w:t>
+      </w:r>
+    </w:p>
+    <w:p>
+      <w:pPr>
+        <w:rPr>
+          <w:color w:val="365F91" w:themeColor="accent1" w:themeShade="BF"/>
+        </w:rPr>
+      </w:pPr>
+    </w:p>
+    <w:p>
+      <w:pPr>
+        <w:rPr>
+          <w:color w:val="365F91" w:themeColor="accent1" w:themeShade="BF"/>
+        </w:rPr>
+      </w:pPr>
+    </w:p>
+    <w:p>
+      <w:pPr>
+        <w:pStyle w:val="Titre1"/>
+      </w:pPr>
+      <w:bookmarkStart w:id="9" w:name="_Toc57708977"/>
+      <w:r>
+        <w:t>10-</w:t>
+      </w:r>
+      <w:r>
+        <w:t>Gestion du site web</w:t>
+      </w:r>
       <w:bookmarkEnd w:id="9"/>
-      <w:r>
-        <w:rPr>
-          <w:b/>
-        </w:rPr>
-        <w:t>m Sneakers</w:t>
-      </w:r>
-      <w:r>
-        <w:t xml:space="preserve"> souhaite</w:t>
-      </w:r>
-      <w:r>
-        <w:t xml:space="preserve"> qu</w:t>
-      </w:r>
-      <w:r>
-        <w:t>e le site soit opérationnel courant de l’été 2021.</w:t>
-      </w:r>
-    </w:p>
-    <w:p>
-      <w:pPr>
-        <w:rPr>
-          <w:color w:val="365F91" w:themeColor="accent1" w:themeShade="BF"/>
-        </w:rPr>
-      </w:pPr>
-    </w:p>
-    <w:p>
-      <w:pPr>
-        <w:rPr>
-          <w:color w:val="365F91" w:themeColor="accent1" w:themeShade="BF"/>
-        </w:rPr>
-      </w:pPr>
-    </w:p>
-    <w:p>
-      <w:pPr>
-        <w:pStyle w:val="Titre1"/>
-      </w:pPr>
-      <w:bookmarkStart w:id="10" w:name="_Toc57637044"/>
-      <w:r>
-        <w:t>10-</w:t>
-      </w:r>
-      <w:r>
-        <w:t>Gestion du site web</w:t>
-      </w:r>
-      <w:bookmarkEnd w:id="10"/>
     </w:p>
     <w:p/>
     <w:p>
@@ -3474,7 +3531,7 @@
       <w:pPr>
         <w:pStyle w:val="Titre1"/>
       </w:pPr>
-      <w:bookmarkStart w:id="11" w:name="_Toc57637045"/>
+      <w:bookmarkStart w:id="10" w:name="_Toc57708978"/>
       <w:r>
         <w:lastRenderedPageBreak/>
         <w:t>11-</w:t>
@@ -3482,7 +3539,7 @@
       <w:r>
         <w:t>Dépôt du nom de domaine</w:t>
       </w:r>
-      <w:bookmarkEnd w:id="11"/>
+      <w:bookmarkEnd w:id="10"/>
     </w:p>
     <w:p>
       <w:pPr>
@@ -3515,14 +3572,14 @@
       <w:pPr>
         <w:pStyle w:val="Titre1"/>
       </w:pPr>
-      <w:bookmarkStart w:id="12" w:name="_Toc57637046"/>
+      <w:bookmarkStart w:id="11" w:name="_Toc57708979"/>
       <w:r>
         <w:t>12-</w:t>
       </w:r>
       <w:r>
         <w:t>Formation du client</w:t>
       </w:r>
-      <w:bookmarkEnd w:id="12"/>
+      <w:bookmarkEnd w:id="11"/>
     </w:p>
     <w:p>
       <w:pPr>
@@ -3536,10 +3593,7 @@
     </w:p>
     <w:p>
       <w:r>
-        <w:t xml:space="preserve">Le prestataire </w:t>
-      </w:r>
-      <w:r>
-        <w:t xml:space="preserve">proposera une formation au client sur l’utilisation de son compte </w:t>
+        <w:t xml:space="preserve">Le prestataire proposera une formation au client sur l’utilisation de son compte </w:t>
       </w:r>
       <w:proofErr w:type="spellStart"/>
       <w:r>
@@ -3550,6 +3604,75 @@
         <w:t>.</w:t>
       </w:r>
     </w:p>
+    <w:p/>
+    <w:p>
+      <w:pPr>
+        <w:pStyle w:val="Titre1"/>
+      </w:pPr>
+      <w:bookmarkStart w:id="12" w:name="_Toc57708980"/>
+      <w:r>
+        <w:t>13-Arborescence</w:t>
+      </w:r>
+      <w:bookmarkEnd w:id="12"/>
+    </w:p>
+    <w:p/>
+    <w:p/>
+    <w:p/>
+    <w:p/>
+    <w:p>
+      <w:bookmarkStart w:id="13" w:name="_GoBack"/>
+      <w:bookmarkEnd w:id="13"/>
+    </w:p>
+    <w:p>
+      <w:r>
+        <w:rPr>
+          <w:noProof/>
+          <w:lang w:eastAsia="fr-FR"/>
+        </w:rPr>
+        <w:drawing>
+          <wp:inline distT="0" distB="0" distL="0" distR="0">
+            <wp:extent cx="6245132" cy="2202180"/>
+            <wp:effectExtent l="0" t="0" r="3810" b="7620"/>
+            <wp:docPr id="3" name="Image 3"/>
+            <wp:cNvGraphicFramePr>
+              <a:graphicFrameLocks xmlns:a="http://schemas.openxmlformats.org/drawingml/2006/main" noChangeAspect="1"/>
+            </wp:cNvGraphicFramePr>
+            <a:graphic xmlns:a="http://schemas.openxmlformats.org/drawingml/2006/main">
+              <a:graphicData uri="http://schemas.openxmlformats.org/drawingml/2006/picture">
+                <pic:pic xmlns:pic="http://schemas.openxmlformats.org/drawingml/2006/picture">
+                  <pic:nvPicPr>
+                    <pic:cNvPr id="0" name="Arborescence-ARTJER.jpg"/>
+                    <pic:cNvPicPr/>
+                  </pic:nvPicPr>
+                  <pic:blipFill>
+                    <a:blip r:embed="rId10" cstate="print">
+                      <a:extLst>
+                        <a:ext uri="{28A0092B-C50C-407E-A947-70E740481C1C}">
+                          <a14:useLocalDpi xmlns:a14="http://schemas.microsoft.com/office/drawing/2010/main" val="0"/>
+                        </a:ext>
+                      </a:extLst>
+                    </a:blip>
+                    <a:stretch>
+                      <a:fillRect/>
+                    </a:stretch>
+                  </pic:blipFill>
+                  <pic:spPr>
+                    <a:xfrm>
+                      <a:off x="0" y="0"/>
+                      <a:ext cx="6245132" cy="2202180"/>
+                    </a:xfrm>
+                    <a:prstGeom prst="rect">
+                      <a:avLst/>
+                    </a:prstGeom>
+                  </pic:spPr>
+                </pic:pic>
+              </a:graphicData>
+            </a:graphic>
+          </wp:inline>
+        </w:drawing>
+      </w:r>
+    </w:p>
+    <w:p/>
     <w:p>
       <w:pPr>
         <w:rPr>
@@ -3669,7 +3792,7 @@
       </w:pPr>
     </w:p>
     <w:sectPr>
-      <w:footerReference w:type="default" r:id="rId10"/>
+      <w:footerReference w:type="default" r:id="rId11"/>
       <w:pgSz w:w="11906" w:h="16838"/>
       <w:pgMar w:top="1417" w:right="1417" w:bottom="1417" w:left="1417" w:header="708" w:footer="708" w:gutter="0"/>
       <w:cols w:space="708"/>
@@ -8181,7 +8304,7 @@
 </file>
 
 <file path=customXml/itemProps1.xml><?xml version="1.0" encoding="utf-8"?>
-<ds:datastoreItem xmlns:ds="http://schemas.openxmlformats.org/officeDocument/2006/customXml" ds:itemID="{A3F877A1-51EE-431C-AE09-AE5D27B6D5F0}">
+<ds:datastoreItem xmlns:ds="http://schemas.openxmlformats.org/officeDocument/2006/customXml" ds:itemID="{D1BC6EBB-233C-4669-ADE3-D94C30B1EBD9}">
   <ds:schemaRefs>
     <ds:schemaRef ds:uri="http://schemas.openxmlformats.org/officeDocument/2006/bibliography"/>
   </ds:schemaRefs>

</xml_diff>

<commit_message>
feat: ajout tables des données
</commit_message>
<xml_diff>
--- a/1.CAHIER-DES-CHARGES/Cahier des charges.docx
+++ b/1.CAHIER-DES-CHARGES/Cahier des charges.docx
@@ -387,7 +387,7 @@
           <w:r>
             <w:fldChar w:fldCharType="separate"/>
           </w:r>
-          <w:hyperlink w:anchor="_Toc57708968" w:history="1">
+          <w:hyperlink w:anchor="_Toc57880067" w:history="1">
             <w:r>
               <w:rPr>
                 <w:rStyle w:val="Lienhypertexte"/>
@@ -414,7 +414,7 @@
                 <w:noProof/>
                 <w:webHidden/>
               </w:rPr>
-              <w:instrText xml:space="preserve"> PAGEREF _Toc57708968 \h </w:instrText>
+              <w:instrText xml:space="preserve"> PAGEREF _Toc57880067 \h </w:instrText>
             </w:r>
             <w:r>
               <w:rPr>
@@ -457,7 +457,7 @@
               <w:lang w:eastAsia="fr-FR"/>
             </w:rPr>
           </w:pPr>
-          <w:hyperlink w:anchor="_Toc57708969" w:history="1">
+          <w:hyperlink w:anchor="_Toc57880068" w:history="1">
             <w:r>
               <w:rPr>
                 <w:rStyle w:val="Lienhypertexte"/>
@@ -484,7 +484,7 @@
                 <w:noProof/>
                 <w:webHidden/>
               </w:rPr>
-              <w:instrText xml:space="preserve"> PAGEREF _Toc57708969 \h </w:instrText>
+              <w:instrText xml:space="preserve"> PAGEREF _Toc57880068 \h </w:instrText>
             </w:r>
             <w:r>
               <w:rPr>
@@ -527,7 +527,7 @@
               <w:lang w:eastAsia="fr-FR"/>
             </w:rPr>
           </w:pPr>
-          <w:hyperlink w:anchor="_Toc57708970" w:history="1">
+          <w:hyperlink w:anchor="_Toc57880069" w:history="1">
             <w:r>
               <w:rPr>
                 <w:rStyle w:val="Lienhypertexte"/>
@@ -554,7 +554,7 @@
                 <w:noProof/>
                 <w:webHidden/>
               </w:rPr>
-              <w:instrText xml:space="preserve"> PAGEREF _Toc57708970 \h </w:instrText>
+              <w:instrText xml:space="preserve"> PAGEREF _Toc57880069 \h </w:instrText>
             </w:r>
             <w:r>
               <w:rPr>
@@ -597,7 +597,7 @@
               <w:lang w:eastAsia="fr-FR"/>
             </w:rPr>
           </w:pPr>
-          <w:hyperlink w:anchor="_Toc57708971" w:history="1">
+          <w:hyperlink w:anchor="_Toc57880070" w:history="1">
             <w:r>
               <w:rPr>
                 <w:rStyle w:val="Lienhypertexte"/>
@@ -624,7 +624,7 @@
                 <w:noProof/>
                 <w:webHidden/>
               </w:rPr>
-              <w:instrText xml:space="preserve"> PAGEREF _Toc57708971 \h </w:instrText>
+              <w:instrText xml:space="preserve"> PAGEREF _Toc57880070 \h </w:instrText>
             </w:r>
             <w:r>
               <w:rPr>
@@ -667,7 +667,7 @@
               <w:lang w:eastAsia="fr-FR"/>
             </w:rPr>
           </w:pPr>
-          <w:hyperlink w:anchor="_Toc57708972" w:history="1">
+          <w:hyperlink w:anchor="_Toc57880071" w:history="1">
             <w:r>
               <w:rPr>
                 <w:rStyle w:val="Lienhypertexte"/>
@@ -694,7 +694,7 @@
                 <w:noProof/>
                 <w:webHidden/>
               </w:rPr>
-              <w:instrText xml:space="preserve"> PAGEREF _Toc57708972 \h </w:instrText>
+              <w:instrText xml:space="preserve"> PAGEREF _Toc57880071 \h </w:instrText>
             </w:r>
             <w:r>
               <w:rPr>
@@ -737,7 +737,7 @@
               <w:lang w:eastAsia="fr-FR"/>
             </w:rPr>
           </w:pPr>
-          <w:hyperlink w:anchor="_Toc57708973" w:history="1">
+          <w:hyperlink w:anchor="_Toc57880072" w:history="1">
             <w:r>
               <w:rPr>
                 <w:rStyle w:val="Lienhypertexte"/>
@@ -764,7 +764,7 @@
                 <w:noProof/>
                 <w:webHidden/>
               </w:rPr>
-              <w:instrText xml:space="preserve"> PAGEREF _Toc57708973 \h </w:instrText>
+              <w:instrText xml:space="preserve"> PAGEREF _Toc57880072 \h </w:instrText>
             </w:r>
             <w:r>
               <w:rPr>
@@ -807,7 +807,7 @@
               <w:lang w:eastAsia="fr-FR"/>
             </w:rPr>
           </w:pPr>
-          <w:hyperlink w:anchor="_Toc57708974" w:history="1">
+          <w:hyperlink w:anchor="_Toc57880073" w:history="1">
             <w:r>
               <w:rPr>
                 <w:rStyle w:val="Lienhypertexte"/>
@@ -834,7 +834,7 @@
                 <w:noProof/>
                 <w:webHidden/>
               </w:rPr>
-              <w:instrText xml:space="preserve"> PAGEREF _Toc57708974 \h </w:instrText>
+              <w:instrText xml:space="preserve"> PAGEREF _Toc57880073 \h </w:instrText>
             </w:r>
             <w:r>
               <w:rPr>
@@ -877,7 +877,7 @@
               <w:lang w:eastAsia="fr-FR"/>
             </w:rPr>
           </w:pPr>
-          <w:hyperlink w:anchor="_Toc57708975" w:history="1">
+          <w:hyperlink w:anchor="_Toc57880074" w:history="1">
             <w:r>
               <w:rPr>
                 <w:rStyle w:val="Lienhypertexte"/>
@@ -904,7 +904,7 @@
                 <w:noProof/>
                 <w:webHidden/>
               </w:rPr>
-              <w:instrText xml:space="preserve"> PAGEREF _Toc57708975 \h </w:instrText>
+              <w:instrText xml:space="preserve"> PAGEREF _Toc57880074 \h </w:instrText>
             </w:r>
             <w:r>
               <w:rPr>
@@ -947,7 +947,7 @@
               <w:lang w:eastAsia="fr-FR"/>
             </w:rPr>
           </w:pPr>
-          <w:hyperlink w:anchor="_Toc57708976" w:history="1">
+          <w:hyperlink w:anchor="_Toc57880075" w:history="1">
             <w:r>
               <w:rPr>
                 <w:rStyle w:val="Lienhypertexte"/>
@@ -974,7 +974,7 @@
                 <w:noProof/>
                 <w:webHidden/>
               </w:rPr>
-              <w:instrText xml:space="preserve"> PAGEREF _Toc57708976 \h </w:instrText>
+              <w:instrText xml:space="preserve"> PAGEREF _Toc57880075 \h </w:instrText>
             </w:r>
             <w:r>
               <w:rPr>
@@ -1017,7 +1017,7 @@
               <w:lang w:eastAsia="fr-FR"/>
             </w:rPr>
           </w:pPr>
-          <w:hyperlink w:anchor="_Toc57708977" w:history="1">
+          <w:hyperlink w:anchor="_Toc57880076" w:history="1">
             <w:r>
               <w:rPr>
                 <w:rStyle w:val="Lienhypertexte"/>
@@ -1044,7 +1044,7 @@
                 <w:noProof/>
                 <w:webHidden/>
               </w:rPr>
-              <w:instrText xml:space="preserve"> PAGEREF _Toc57708977 \h </w:instrText>
+              <w:instrText xml:space="preserve"> PAGEREF _Toc57880076 \h </w:instrText>
             </w:r>
             <w:r>
               <w:rPr>
@@ -1087,7 +1087,7 @@
               <w:lang w:eastAsia="fr-FR"/>
             </w:rPr>
           </w:pPr>
-          <w:hyperlink w:anchor="_Toc57708978" w:history="1">
+          <w:hyperlink w:anchor="_Toc57880077" w:history="1">
             <w:r>
               <w:rPr>
                 <w:rStyle w:val="Lienhypertexte"/>
@@ -1114,7 +1114,7 @@
                 <w:noProof/>
                 <w:webHidden/>
               </w:rPr>
-              <w:instrText xml:space="preserve"> PAGEREF _Toc57708978 \h </w:instrText>
+              <w:instrText xml:space="preserve"> PAGEREF _Toc57880077 \h </w:instrText>
             </w:r>
             <w:r>
               <w:rPr>
@@ -1157,7 +1157,7 @@
               <w:lang w:eastAsia="fr-FR"/>
             </w:rPr>
           </w:pPr>
-          <w:hyperlink w:anchor="_Toc57708979" w:history="1">
+          <w:hyperlink w:anchor="_Toc57880078" w:history="1">
             <w:r>
               <w:rPr>
                 <w:rStyle w:val="Lienhypertexte"/>
@@ -1184,7 +1184,7 @@
                 <w:noProof/>
                 <w:webHidden/>
               </w:rPr>
-              <w:instrText xml:space="preserve"> PAGEREF _Toc57708979 \h </w:instrText>
+              <w:instrText xml:space="preserve"> PAGEREF _Toc57880078 \h </w:instrText>
             </w:r>
             <w:r>
               <w:rPr>
@@ -1227,7 +1227,7 @@
               <w:lang w:eastAsia="fr-FR"/>
             </w:rPr>
           </w:pPr>
-          <w:hyperlink w:anchor="_Toc57708980" w:history="1">
+          <w:hyperlink w:anchor="_Toc57880079" w:history="1">
             <w:r>
               <w:rPr>
                 <w:rStyle w:val="Lienhypertexte"/>
@@ -1254,7 +1254,77 @@
                 <w:noProof/>
                 <w:webHidden/>
               </w:rPr>
-              <w:instrText xml:space="preserve"> PAGEREF _Toc57708980 \h </w:instrText>
+              <w:instrText xml:space="preserve"> PAGEREF _Toc57880079 \h </w:instrText>
+            </w:r>
+            <w:r>
+              <w:rPr>
+                <w:noProof/>
+                <w:webHidden/>
+              </w:rPr>
+            </w:r>
+            <w:r>
+              <w:rPr>
+                <w:noProof/>
+                <w:webHidden/>
+              </w:rPr>
+              <w:fldChar w:fldCharType="separate"/>
+            </w:r>
+            <w:r>
+              <w:rPr>
+                <w:noProof/>
+                <w:webHidden/>
+              </w:rPr>
+              <w:t>6</w:t>
+            </w:r>
+            <w:r>
+              <w:rPr>
+                <w:noProof/>
+                <w:webHidden/>
+              </w:rPr>
+              <w:fldChar w:fldCharType="end"/>
+            </w:r>
+          </w:hyperlink>
+        </w:p>
+        <w:p>
+          <w:pPr>
+            <w:pStyle w:val="TM1"/>
+            <w:tabs>
+              <w:tab w:val="right" w:leader="dot" w:pos="9062"/>
+            </w:tabs>
+            <w:rPr>
+              <w:rFonts w:eastAsiaTheme="minorEastAsia"/>
+              <w:noProof/>
+              <w:lang w:eastAsia="fr-FR"/>
+            </w:rPr>
+          </w:pPr>
+          <w:hyperlink w:anchor="_Toc57880080" w:history="1">
+            <w:r>
+              <w:rPr>
+                <w:rStyle w:val="Lienhypertexte"/>
+                <w:noProof/>
+              </w:rPr>
+              <w:t>14-Dictionnaire des données</w:t>
+            </w:r>
+            <w:r>
+              <w:rPr>
+                <w:noProof/>
+                <w:webHidden/>
+              </w:rPr>
+              <w:tab/>
+            </w:r>
+            <w:r>
+              <w:rPr>
+                <w:noProof/>
+                <w:webHidden/>
+              </w:rPr>
+              <w:fldChar w:fldCharType="begin"/>
+            </w:r>
+            <w:r>
+              <w:rPr>
+                <w:noProof/>
+                <w:webHidden/>
+              </w:rPr>
+              <w:instrText xml:space="preserve"> PAGEREF _Toc57880080 \h </w:instrText>
             </w:r>
             <w:r>
               <w:rPr>
@@ -1322,7 +1392,7 @@
       <w:pPr>
         <w:pStyle w:val="Titre1"/>
       </w:pPr>
-      <w:bookmarkStart w:id="0" w:name="_Toc57708968"/>
+      <w:bookmarkStart w:id="0" w:name="_Toc57880067"/>
       <w:r>
         <w:t>1-Présentation de l’E</w:t>
       </w:r>
@@ -1489,7 +1559,7 @@
       <w:pPr>
         <w:pStyle w:val="Titre1"/>
       </w:pPr>
-      <w:bookmarkStart w:id="1" w:name="_Toc57708969"/>
+      <w:bookmarkStart w:id="1" w:name="_Toc57880068"/>
       <w:r>
         <w:t>2-</w:t>
       </w:r>
@@ -1667,7 +1737,7 @@
       <w:pPr>
         <w:pStyle w:val="Titre1"/>
       </w:pPr>
-      <w:bookmarkStart w:id="2" w:name="_Toc57708970"/>
+      <w:bookmarkStart w:id="2" w:name="_Toc57880069"/>
       <w:r>
         <w:t>3-Etude de marché</w:t>
       </w:r>
@@ -1860,7 +1930,7 @@
       <w:pPr>
         <w:pStyle w:val="Titre1"/>
       </w:pPr>
-      <w:bookmarkStart w:id="3" w:name="_Toc57708971"/>
+      <w:bookmarkStart w:id="3" w:name="_Toc57880070"/>
       <w:r>
         <w:t>4-Identité du site</w:t>
       </w:r>
@@ -1966,7 +2036,7 @@
       <w:pPr>
         <w:pStyle w:val="Titre1"/>
       </w:pPr>
-      <w:bookmarkStart w:id="4" w:name="_Toc57708972"/>
+      <w:bookmarkStart w:id="4" w:name="_Toc57880071"/>
       <w:r>
         <w:lastRenderedPageBreak/>
         <w:t>5-</w:t>
@@ -3030,7 +3100,7 @@
       <w:pPr>
         <w:pStyle w:val="Titre1"/>
       </w:pPr>
-      <w:bookmarkStart w:id="5" w:name="_Toc57708973"/>
+      <w:bookmarkStart w:id="5" w:name="_Toc57880072"/>
       <w:r>
         <w:lastRenderedPageBreak/>
         <w:t>6-</w:t>
@@ -3226,7 +3296,7 @@
       <w:pPr>
         <w:pStyle w:val="Titre1"/>
       </w:pPr>
-      <w:bookmarkStart w:id="6" w:name="_Toc57708974"/>
+      <w:bookmarkStart w:id="6" w:name="_Toc57880073"/>
       <w:r>
         <w:t>7-</w:t>
       </w:r>
@@ -3407,7 +3477,7 @@
       <w:pPr>
         <w:pStyle w:val="Titre1"/>
       </w:pPr>
-      <w:bookmarkStart w:id="7" w:name="_Toc57708975"/>
+      <w:bookmarkStart w:id="7" w:name="_Toc57880074"/>
       <w:r>
         <w:t>8-</w:t>
       </w:r>
@@ -3440,7 +3510,7 @@
       <w:pPr>
         <w:pStyle w:val="Titre1"/>
       </w:pPr>
-      <w:bookmarkStart w:id="8" w:name="_Toc57708976"/>
+      <w:bookmarkStart w:id="8" w:name="_Toc57880075"/>
       <w:r>
         <w:t>9-</w:t>
       </w:r>
@@ -3498,7 +3568,7 @@
       <w:pPr>
         <w:pStyle w:val="Titre1"/>
       </w:pPr>
-      <w:bookmarkStart w:id="9" w:name="_Toc57708977"/>
+      <w:bookmarkStart w:id="9" w:name="_Toc57880076"/>
       <w:r>
         <w:t>10-</w:t>
       </w:r>
@@ -3531,7 +3601,7 @@
       <w:pPr>
         <w:pStyle w:val="Titre1"/>
       </w:pPr>
-      <w:bookmarkStart w:id="10" w:name="_Toc57708978"/>
+      <w:bookmarkStart w:id="10" w:name="_Toc57880077"/>
       <w:r>
         <w:lastRenderedPageBreak/>
         <w:t>11-</w:t>
@@ -3572,7 +3642,7 @@
       <w:pPr>
         <w:pStyle w:val="Titre1"/>
       </w:pPr>
-      <w:bookmarkStart w:id="11" w:name="_Toc57708979"/>
+      <w:bookmarkStart w:id="11" w:name="_Toc57880078"/>
       <w:r>
         <w:t>12-</w:t>
       </w:r>
@@ -3609,7 +3679,7 @@
       <w:pPr>
         <w:pStyle w:val="Titre1"/>
       </w:pPr>
-      <w:bookmarkStart w:id="12" w:name="_Toc57708980"/>
+      <w:bookmarkStart w:id="12" w:name="_Toc57880079"/>
       <w:r>
         <w:t>13-Arborescence</w:t>
       </w:r>
@@ -3619,10 +3689,7 @@
     <w:p/>
     <w:p/>
     <w:p/>
-    <w:p>
-      <w:bookmarkStart w:id="13" w:name="_GoBack"/>
-      <w:bookmarkEnd w:id="13"/>
-    </w:p>
+    <w:p/>
     <w:p>
       <w:r>
         <w:rPr>
@@ -3675,11 +3742,637 @@
     <w:p/>
     <w:p>
       <w:pPr>
+        <w:pStyle w:val="Titre1"/>
+      </w:pPr>
+      <w:bookmarkStart w:id="13" w:name="_Toc57880080"/>
+    </w:p>
+    <w:p>
+      <w:pPr>
+        <w:pStyle w:val="Titre1"/>
+      </w:pPr>
+    </w:p>
+    <w:p>
+      <w:pPr>
+        <w:pStyle w:val="Titre1"/>
+      </w:pPr>
+    </w:p>
+    <w:p>
+      <w:pPr>
+        <w:pStyle w:val="Titre1"/>
+      </w:pPr>
+      <w:bookmarkStart w:id="14" w:name="_GoBack"/>
+      <w:bookmarkEnd w:id="14"/>
+      <w:r>
+        <w:t>14-Dictionnaire des données</w:t>
+      </w:r>
+      <w:bookmarkEnd w:id="13"/>
+    </w:p>
+    <w:p/>
+    <w:p/>
+    <w:tbl>
+      <w:tblPr>
+        <w:tblStyle w:val="Grilledutableau"/>
+        <w:tblW w:w="0" w:type="auto"/>
+        <w:jc w:val="center"/>
+        <w:tblLook w:val="04A0" w:firstRow="1" w:lastRow="0" w:firstColumn="1" w:lastColumn="0" w:noHBand="0" w:noVBand="1"/>
+      </w:tblPr>
+      <w:tblGrid>
+        <w:gridCol w:w="3070"/>
+        <w:gridCol w:w="3071"/>
+        <w:gridCol w:w="3071"/>
+      </w:tblGrid>
+      <w:tr>
+        <w:trPr>
+          <w:jc w:val="center"/>
+        </w:trPr>
+        <w:tc>
+          <w:tcPr>
+            <w:tcW w:w="9212" w:type="dxa"/>
+            <w:gridSpan w:val="3"/>
+            <w:shd w:val="clear" w:color="auto" w:fill="B6DDE8" w:themeFill="accent5" w:themeFillTint="66"/>
+          </w:tcPr>
+          <w:p>
+            <w:pPr>
+              <w:jc w:val="center"/>
+            </w:pPr>
+            <w:r>
+              <w:t>Administrateur</w:t>
+            </w:r>
+          </w:p>
+        </w:tc>
+      </w:tr>
+      <w:tr>
+        <w:trPr>
+          <w:jc w:val="center"/>
+        </w:trPr>
+        <w:tc>
+          <w:tcPr>
+            <w:tcW w:w="3070" w:type="dxa"/>
+          </w:tcPr>
+          <w:p>
+            <w:proofErr w:type="spellStart"/>
+            <w:r>
+              <w:t>id_administrateur</w:t>
+            </w:r>
+            <w:proofErr w:type="spellEnd"/>
+          </w:p>
+        </w:tc>
+        <w:tc>
+          <w:tcPr>
+            <w:tcW w:w="3071" w:type="dxa"/>
+          </w:tcPr>
+          <w:p>
+            <w:r>
+              <w:t>AUTO INCREMENT</w:t>
+            </w:r>
+          </w:p>
+        </w:tc>
+        <w:tc>
+          <w:tcPr>
+            <w:tcW w:w="3071" w:type="dxa"/>
+          </w:tcPr>
+          <w:p>
+            <w:r>
+              <w:t>IDENTIFIANT</w:t>
+            </w:r>
+          </w:p>
+        </w:tc>
+      </w:tr>
+      <w:tr>
+        <w:trPr>
+          <w:jc w:val="center"/>
+        </w:trPr>
+        <w:tc>
+          <w:tcPr>
+            <w:tcW w:w="3070" w:type="dxa"/>
+          </w:tcPr>
+          <w:p>
+            <w:proofErr w:type="spellStart"/>
+            <w:r>
+              <w:t>login_admin</w:t>
+            </w:r>
+            <w:proofErr w:type="spellEnd"/>
+          </w:p>
+        </w:tc>
+        <w:tc>
+          <w:tcPr>
+            <w:tcW w:w="3071" w:type="dxa"/>
+          </w:tcPr>
+          <w:p>
+            <w:proofErr w:type="spellStart"/>
+            <w:r>
+              <w:t>varchar</w:t>
+            </w:r>
+            <w:proofErr w:type="spellEnd"/>
+          </w:p>
+        </w:tc>
+        <w:tc>
+          <w:tcPr>
+            <w:tcW w:w="3071" w:type="dxa"/>
+          </w:tcPr>
+          <w:p>
+            <w:r>
+              <w:t>50</w:t>
+            </w:r>
+          </w:p>
+        </w:tc>
+      </w:tr>
+      <w:tr>
+        <w:trPr>
+          <w:jc w:val="center"/>
+        </w:trPr>
+        <w:tc>
+          <w:tcPr>
+            <w:tcW w:w="3070" w:type="dxa"/>
+          </w:tcPr>
+          <w:p>
+            <w:proofErr w:type="spellStart"/>
+            <w:r>
+              <w:t>mot_passe_admin</w:t>
+            </w:r>
+            <w:proofErr w:type="spellEnd"/>
+          </w:p>
+        </w:tc>
+        <w:tc>
+          <w:tcPr>
+            <w:tcW w:w="3071" w:type="dxa"/>
+          </w:tcPr>
+          <w:p>
+            <w:proofErr w:type="spellStart"/>
+            <w:r>
+              <w:t>varchar</w:t>
+            </w:r>
+            <w:proofErr w:type="spellEnd"/>
+          </w:p>
+        </w:tc>
+        <w:tc>
+          <w:tcPr>
+            <w:tcW w:w="3071" w:type="dxa"/>
+          </w:tcPr>
+          <w:p>
+            <w:r>
+              <w:t>50</w:t>
+            </w:r>
+          </w:p>
+        </w:tc>
+      </w:tr>
+    </w:tbl>
+    <w:p/>
+    <w:p>
+      <w:pPr>
         <w:rPr>
           <w:color w:val="365F91" w:themeColor="accent1" w:themeShade="BF"/>
         </w:rPr>
       </w:pPr>
     </w:p>
+    <w:tbl>
+      <w:tblPr>
+        <w:tblStyle w:val="Grilledutableau"/>
+        <w:tblW w:w="0" w:type="auto"/>
+        <w:jc w:val="center"/>
+        <w:tblLook w:val="04A0" w:firstRow="1" w:lastRow="0" w:firstColumn="1" w:lastColumn="0" w:noHBand="0" w:noVBand="1"/>
+      </w:tblPr>
+      <w:tblGrid>
+        <w:gridCol w:w="3070"/>
+        <w:gridCol w:w="3071"/>
+        <w:gridCol w:w="3071"/>
+      </w:tblGrid>
+      <w:tr>
+        <w:trPr>
+          <w:jc w:val="center"/>
+        </w:trPr>
+        <w:tc>
+          <w:tcPr>
+            <w:tcW w:w="9212" w:type="dxa"/>
+            <w:gridSpan w:val="3"/>
+            <w:shd w:val="clear" w:color="auto" w:fill="B6DDE8" w:themeFill="accent5" w:themeFillTint="66"/>
+          </w:tcPr>
+          <w:p>
+            <w:pPr>
+              <w:jc w:val="center"/>
+            </w:pPr>
+            <w:r>
+              <w:t>Client</w:t>
+            </w:r>
+          </w:p>
+        </w:tc>
+      </w:tr>
+      <w:tr>
+        <w:trPr>
+          <w:jc w:val="center"/>
+        </w:trPr>
+        <w:tc>
+          <w:tcPr>
+            <w:tcW w:w="3070" w:type="dxa"/>
+          </w:tcPr>
+          <w:p>
+            <w:proofErr w:type="spellStart"/>
+            <w:r>
+              <w:t>id_client</w:t>
+            </w:r>
+            <w:proofErr w:type="spellEnd"/>
+          </w:p>
+        </w:tc>
+        <w:tc>
+          <w:tcPr>
+            <w:tcW w:w="3071" w:type="dxa"/>
+          </w:tcPr>
+          <w:p>
+            <w:r>
+              <w:t>AUTO INCREMENT</w:t>
+            </w:r>
+          </w:p>
+        </w:tc>
+        <w:tc>
+          <w:tcPr>
+            <w:tcW w:w="3071" w:type="dxa"/>
+          </w:tcPr>
+          <w:p>
+            <w:r>
+              <w:t>IDENTIFIANT</w:t>
+            </w:r>
+          </w:p>
+        </w:tc>
+      </w:tr>
+      <w:tr>
+        <w:trPr>
+          <w:jc w:val="center"/>
+        </w:trPr>
+        <w:tc>
+          <w:tcPr>
+            <w:tcW w:w="3070" w:type="dxa"/>
+          </w:tcPr>
+          <w:p>
+            <w:proofErr w:type="spellStart"/>
+            <w:r>
+              <w:t>login_client</w:t>
+            </w:r>
+            <w:proofErr w:type="spellEnd"/>
+          </w:p>
+        </w:tc>
+        <w:tc>
+          <w:tcPr>
+            <w:tcW w:w="3071" w:type="dxa"/>
+          </w:tcPr>
+          <w:p>
+            <w:proofErr w:type="spellStart"/>
+            <w:r>
+              <w:t>varchar</w:t>
+            </w:r>
+            <w:proofErr w:type="spellEnd"/>
+          </w:p>
+        </w:tc>
+        <w:tc>
+          <w:tcPr>
+            <w:tcW w:w="3071" w:type="dxa"/>
+          </w:tcPr>
+          <w:p>
+            <w:r>
+              <w:t>50</w:t>
+            </w:r>
+          </w:p>
+        </w:tc>
+      </w:tr>
+      <w:tr>
+        <w:trPr>
+          <w:jc w:val="center"/>
+        </w:trPr>
+        <w:tc>
+          <w:tcPr>
+            <w:tcW w:w="3070" w:type="dxa"/>
+          </w:tcPr>
+          <w:p>
+            <w:proofErr w:type="spellStart"/>
+            <w:r>
+              <w:t>mot_passe_client</w:t>
+            </w:r>
+            <w:proofErr w:type="spellEnd"/>
+          </w:p>
+        </w:tc>
+        <w:tc>
+          <w:tcPr>
+            <w:tcW w:w="3071" w:type="dxa"/>
+          </w:tcPr>
+          <w:p>
+            <w:proofErr w:type="spellStart"/>
+            <w:r>
+              <w:t>varchar</w:t>
+            </w:r>
+            <w:proofErr w:type="spellEnd"/>
+          </w:p>
+        </w:tc>
+        <w:tc>
+          <w:tcPr>
+            <w:tcW w:w="3071" w:type="dxa"/>
+          </w:tcPr>
+          <w:p>
+            <w:r>
+              <w:t>50</w:t>
+            </w:r>
+          </w:p>
+        </w:tc>
+      </w:tr>
+      <w:tr>
+        <w:trPr>
+          <w:jc w:val="center"/>
+        </w:trPr>
+        <w:tc>
+          <w:tcPr>
+            <w:tcW w:w="3070" w:type="dxa"/>
+          </w:tcPr>
+          <w:p>
+            <w:proofErr w:type="spellStart"/>
+            <w:r>
+              <w:t>nom_client</w:t>
+            </w:r>
+            <w:proofErr w:type="spellEnd"/>
+          </w:p>
+        </w:tc>
+        <w:tc>
+          <w:tcPr>
+            <w:tcW w:w="3071" w:type="dxa"/>
+          </w:tcPr>
+          <w:p>
+            <w:proofErr w:type="spellStart"/>
+            <w:r>
+              <w:t>varchar</w:t>
+            </w:r>
+            <w:proofErr w:type="spellEnd"/>
+          </w:p>
+        </w:tc>
+        <w:tc>
+          <w:tcPr>
+            <w:tcW w:w="3071" w:type="dxa"/>
+          </w:tcPr>
+          <w:p>
+            <w:r>
+              <w:t>50</w:t>
+            </w:r>
+          </w:p>
+        </w:tc>
+      </w:tr>
+      <w:tr>
+        <w:trPr>
+          <w:jc w:val="center"/>
+        </w:trPr>
+        <w:tc>
+          <w:tcPr>
+            <w:tcW w:w="3070" w:type="dxa"/>
+          </w:tcPr>
+          <w:p>
+            <w:proofErr w:type="spellStart"/>
+            <w:r>
+              <w:t>prenom_client</w:t>
+            </w:r>
+            <w:proofErr w:type="spellEnd"/>
+          </w:p>
+        </w:tc>
+        <w:tc>
+          <w:tcPr>
+            <w:tcW w:w="3071" w:type="dxa"/>
+          </w:tcPr>
+          <w:p>
+            <w:proofErr w:type="spellStart"/>
+            <w:r>
+              <w:t>varchar</w:t>
+            </w:r>
+            <w:proofErr w:type="spellEnd"/>
+          </w:p>
+        </w:tc>
+        <w:tc>
+          <w:tcPr>
+            <w:tcW w:w="3071" w:type="dxa"/>
+          </w:tcPr>
+          <w:p>
+            <w:r>
+              <w:t>50</w:t>
+            </w:r>
+          </w:p>
+        </w:tc>
+      </w:tr>
+      <w:tr>
+        <w:trPr>
+          <w:jc w:val="center"/>
+        </w:trPr>
+        <w:tc>
+          <w:tcPr>
+            <w:tcW w:w="3070" w:type="dxa"/>
+          </w:tcPr>
+          <w:p>
+            <w:proofErr w:type="spellStart"/>
+            <w:r>
+              <w:t>mail_client</w:t>
+            </w:r>
+            <w:proofErr w:type="spellEnd"/>
+          </w:p>
+        </w:tc>
+        <w:tc>
+          <w:tcPr>
+            <w:tcW w:w="3071" w:type="dxa"/>
+          </w:tcPr>
+          <w:p>
+            <w:proofErr w:type="spellStart"/>
+            <w:r>
+              <w:t>varchar</w:t>
+            </w:r>
+            <w:proofErr w:type="spellEnd"/>
+          </w:p>
+        </w:tc>
+        <w:tc>
+          <w:tcPr>
+            <w:tcW w:w="3071" w:type="dxa"/>
+          </w:tcPr>
+          <w:p>
+            <w:r>
+              <w:t>50</w:t>
+            </w:r>
+          </w:p>
+        </w:tc>
+      </w:tr>
+      <w:tr>
+        <w:trPr>
+          <w:jc w:val="center"/>
+        </w:trPr>
+        <w:tc>
+          <w:tcPr>
+            <w:tcW w:w="3070" w:type="dxa"/>
+          </w:tcPr>
+          <w:p>
+            <w:proofErr w:type="spellStart"/>
+            <w:r>
+              <w:t>tel_client</w:t>
+            </w:r>
+            <w:proofErr w:type="spellEnd"/>
+          </w:p>
+        </w:tc>
+        <w:tc>
+          <w:tcPr>
+            <w:tcW w:w="3071" w:type="dxa"/>
+          </w:tcPr>
+          <w:p>
+            <w:proofErr w:type="spellStart"/>
+            <w:r>
+              <w:t>int</w:t>
+            </w:r>
+            <w:proofErr w:type="spellEnd"/>
+          </w:p>
+        </w:tc>
+        <w:tc>
+          <w:tcPr>
+            <w:tcW w:w="3071" w:type="dxa"/>
+          </w:tcPr>
+          <w:p/>
+        </w:tc>
+      </w:tr>
+      <w:tr>
+        <w:trPr>
+          <w:jc w:val="center"/>
+        </w:trPr>
+        <w:tc>
+          <w:tcPr>
+            <w:tcW w:w="3070" w:type="dxa"/>
+          </w:tcPr>
+          <w:p>
+            <w:proofErr w:type="spellStart"/>
+            <w:r>
+              <w:t>nom_rue_client</w:t>
+            </w:r>
+            <w:proofErr w:type="spellEnd"/>
+          </w:p>
+        </w:tc>
+        <w:tc>
+          <w:tcPr>
+            <w:tcW w:w="3071" w:type="dxa"/>
+          </w:tcPr>
+          <w:p>
+            <w:proofErr w:type="spellStart"/>
+            <w:r>
+              <w:t>varchar</w:t>
+            </w:r>
+            <w:proofErr w:type="spellEnd"/>
+          </w:p>
+        </w:tc>
+        <w:tc>
+          <w:tcPr>
+            <w:tcW w:w="3071" w:type="dxa"/>
+          </w:tcPr>
+          <w:p>
+            <w:r>
+              <w:t>50</w:t>
+            </w:r>
+          </w:p>
+        </w:tc>
+      </w:tr>
+      <w:tr>
+        <w:trPr>
+          <w:jc w:val="center"/>
+        </w:trPr>
+        <w:tc>
+          <w:tcPr>
+            <w:tcW w:w="3070" w:type="dxa"/>
+          </w:tcPr>
+          <w:p>
+            <w:proofErr w:type="spellStart"/>
+            <w:r>
+              <w:t>num_rue_client</w:t>
+            </w:r>
+            <w:proofErr w:type="spellEnd"/>
+          </w:p>
+        </w:tc>
+        <w:tc>
+          <w:tcPr>
+            <w:tcW w:w="3071" w:type="dxa"/>
+          </w:tcPr>
+          <w:p>
+            <w:proofErr w:type="spellStart"/>
+            <w:r>
+              <w:t>int</w:t>
+            </w:r>
+            <w:proofErr w:type="spellEnd"/>
+          </w:p>
+        </w:tc>
+        <w:tc>
+          <w:tcPr>
+            <w:tcW w:w="3071" w:type="dxa"/>
+          </w:tcPr>
+          <w:p/>
+        </w:tc>
+      </w:tr>
+      <w:tr>
+        <w:trPr>
+          <w:jc w:val="center"/>
+        </w:trPr>
+        <w:tc>
+          <w:tcPr>
+            <w:tcW w:w="3070" w:type="dxa"/>
+          </w:tcPr>
+          <w:p>
+            <w:proofErr w:type="spellStart"/>
+            <w:r>
+              <w:t>cp_client</w:t>
+            </w:r>
+            <w:proofErr w:type="spellEnd"/>
+          </w:p>
+        </w:tc>
+        <w:tc>
+          <w:tcPr>
+            <w:tcW w:w="3071" w:type="dxa"/>
+          </w:tcPr>
+          <w:p>
+            <w:proofErr w:type="spellStart"/>
+            <w:r>
+              <w:t>int</w:t>
+            </w:r>
+            <w:proofErr w:type="spellEnd"/>
+          </w:p>
+        </w:tc>
+        <w:tc>
+          <w:tcPr>
+            <w:tcW w:w="3071" w:type="dxa"/>
+          </w:tcPr>
+          <w:p/>
+        </w:tc>
+      </w:tr>
+      <w:tr>
+        <w:trPr>
+          <w:jc w:val="center"/>
+        </w:trPr>
+        <w:tc>
+          <w:tcPr>
+            <w:tcW w:w="3070" w:type="dxa"/>
+          </w:tcPr>
+          <w:p>
+            <w:proofErr w:type="spellStart"/>
+            <w:r>
+              <w:t>pays_client</w:t>
+            </w:r>
+            <w:proofErr w:type="spellEnd"/>
+          </w:p>
+        </w:tc>
+        <w:tc>
+          <w:tcPr>
+            <w:tcW w:w="3071" w:type="dxa"/>
+          </w:tcPr>
+          <w:p>
+            <w:proofErr w:type="spellStart"/>
+            <w:r>
+              <w:t>varchar</w:t>
+            </w:r>
+            <w:proofErr w:type="spellEnd"/>
+          </w:p>
+        </w:tc>
+        <w:tc>
+          <w:tcPr>
+            <w:tcW w:w="3071" w:type="dxa"/>
+          </w:tcPr>
+          <w:p>
+            <w:r>
+              <w:t>50</w:t>
+            </w:r>
+          </w:p>
+        </w:tc>
+      </w:tr>
+    </w:tbl>
     <w:p>
       <w:pPr>
         <w:rPr>
@@ -3694,6 +4387,153 @@
         </w:rPr>
       </w:pPr>
     </w:p>
+    <w:tbl>
+      <w:tblPr>
+        <w:tblStyle w:val="Grilledutableau"/>
+        <w:tblW w:w="0" w:type="auto"/>
+        <w:jc w:val="center"/>
+        <w:tblLook w:val="04A0" w:firstRow="1" w:lastRow="0" w:firstColumn="1" w:lastColumn="0" w:noHBand="0" w:noVBand="1"/>
+      </w:tblPr>
+      <w:tblGrid>
+        <w:gridCol w:w="3070"/>
+        <w:gridCol w:w="3071"/>
+        <w:gridCol w:w="3071"/>
+      </w:tblGrid>
+      <w:tr>
+        <w:trPr>
+          <w:jc w:val="center"/>
+        </w:trPr>
+        <w:tc>
+          <w:tcPr>
+            <w:tcW w:w="9212" w:type="dxa"/>
+            <w:gridSpan w:val="3"/>
+            <w:shd w:val="clear" w:color="auto" w:fill="B6DDE8" w:themeFill="accent5" w:themeFillTint="66"/>
+          </w:tcPr>
+          <w:p>
+            <w:pPr>
+              <w:jc w:val="center"/>
+            </w:pPr>
+            <w:r>
+              <w:t>Maquette</w:t>
+            </w:r>
+          </w:p>
+        </w:tc>
+      </w:tr>
+      <w:tr>
+        <w:trPr>
+          <w:jc w:val="center"/>
+        </w:trPr>
+        <w:tc>
+          <w:tcPr>
+            <w:tcW w:w="3070" w:type="dxa"/>
+          </w:tcPr>
+          <w:p>
+            <w:proofErr w:type="spellStart"/>
+            <w:r>
+              <w:t>id_maquette</w:t>
+            </w:r>
+            <w:proofErr w:type="spellEnd"/>
+          </w:p>
+        </w:tc>
+        <w:tc>
+          <w:tcPr>
+            <w:tcW w:w="3071" w:type="dxa"/>
+          </w:tcPr>
+          <w:p>
+            <w:r>
+              <w:t>AUTO INCREMENT</w:t>
+            </w:r>
+          </w:p>
+        </w:tc>
+        <w:tc>
+          <w:tcPr>
+            <w:tcW w:w="3071" w:type="dxa"/>
+          </w:tcPr>
+          <w:p>
+            <w:r>
+              <w:t>IDENTIFIANT</w:t>
+            </w:r>
+          </w:p>
+        </w:tc>
+      </w:tr>
+      <w:tr>
+        <w:trPr>
+          <w:jc w:val="center"/>
+        </w:trPr>
+        <w:tc>
+          <w:tcPr>
+            <w:tcW w:w="3070" w:type="dxa"/>
+          </w:tcPr>
+          <w:p>
+            <w:proofErr w:type="spellStart"/>
+            <w:r>
+              <w:t>nom_</w:t>
+            </w:r>
+            <w:r>
+              <w:t>maquette</w:t>
+            </w:r>
+            <w:proofErr w:type="spellEnd"/>
+          </w:p>
+        </w:tc>
+        <w:tc>
+          <w:tcPr>
+            <w:tcW w:w="3071" w:type="dxa"/>
+          </w:tcPr>
+          <w:p>
+            <w:proofErr w:type="spellStart"/>
+            <w:r>
+              <w:t>varchar</w:t>
+            </w:r>
+            <w:proofErr w:type="spellEnd"/>
+          </w:p>
+        </w:tc>
+        <w:tc>
+          <w:tcPr>
+            <w:tcW w:w="3071" w:type="dxa"/>
+          </w:tcPr>
+          <w:p>
+            <w:r>
+              <w:t>50</w:t>
+            </w:r>
+          </w:p>
+        </w:tc>
+      </w:tr>
+      <w:tr>
+        <w:trPr>
+          <w:jc w:val="center"/>
+        </w:trPr>
+        <w:tc>
+          <w:tcPr>
+            <w:tcW w:w="3070" w:type="dxa"/>
+          </w:tcPr>
+          <w:p>
+            <w:proofErr w:type="spellStart"/>
+            <w:r>
+              <w:t>num_maquette</w:t>
+            </w:r>
+            <w:proofErr w:type="spellEnd"/>
+          </w:p>
+        </w:tc>
+        <w:tc>
+          <w:tcPr>
+            <w:tcW w:w="3071" w:type="dxa"/>
+          </w:tcPr>
+          <w:p>
+            <w:proofErr w:type="spellStart"/>
+            <w:r>
+              <w:t>int</w:t>
+            </w:r>
+            <w:proofErr w:type="spellEnd"/>
+          </w:p>
+        </w:tc>
+        <w:tc>
+          <w:tcPr>
+            <w:tcW w:w="3071" w:type="dxa"/>
+          </w:tcPr>
+          <w:p/>
+        </w:tc>
+      </w:tr>
+    </w:tbl>
     <w:p>
       <w:pPr>
         <w:rPr>
@@ -3708,9 +4548,691 @@
         </w:rPr>
       </w:pPr>
     </w:p>
-    <w:p>
-      <w:pPr>
-        <w:ind w:left="720"/>
+    <w:tbl>
+      <w:tblPr>
+        <w:tblStyle w:val="Grilledutableau"/>
+        <w:tblW w:w="0" w:type="auto"/>
+        <w:jc w:val="center"/>
+        <w:tblLook w:val="04A0" w:firstRow="1" w:lastRow="0" w:firstColumn="1" w:lastColumn="0" w:noHBand="0" w:noVBand="1"/>
+      </w:tblPr>
+      <w:tblGrid>
+        <w:gridCol w:w="3070"/>
+        <w:gridCol w:w="3071"/>
+        <w:gridCol w:w="3071"/>
+      </w:tblGrid>
+      <w:tr>
+        <w:trPr>
+          <w:jc w:val="center"/>
+        </w:trPr>
+        <w:tc>
+          <w:tcPr>
+            <w:tcW w:w="9212" w:type="dxa"/>
+            <w:gridSpan w:val="3"/>
+            <w:shd w:val="clear" w:color="auto" w:fill="B6DDE8" w:themeFill="accent5" w:themeFillTint="66"/>
+          </w:tcPr>
+          <w:p>
+            <w:pPr>
+              <w:jc w:val="center"/>
+            </w:pPr>
+            <w:r>
+              <w:t>Customisation</w:t>
+            </w:r>
+          </w:p>
+        </w:tc>
+      </w:tr>
+      <w:tr>
+        <w:trPr>
+          <w:jc w:val="center"/>
+        </w:trPr>
+        <w:tc>
+          <w:tcPr>
+            <w:tcW w:w="3070" w:type="dxa"/>
+          </w:tcPr>
+          <w:p>
+            <w:proofErr w:type="spellStart"/>
+            <w:r>
+              <w:t>id_</w:t>
+            </w:r>
+            <w:r>
+              <w:t>customisation</w:t>
+            </w:r>
+            <w:proofErr w:type="spellEnd"/>
+          </w:p>
+        </w:tc>
+        <w:tc>
+          <w:tcPr>
+            <w:tcW w:w="3071" w:type="dxa"/>
+          </w:tcPr>
+          <w:p>
+            <w:r>
+              <w:t>AUTO INCREMENT</w:t>
+            </w:r>
+          </w:p>
+        </w:tc>
+        <w:tc>
+          <w:tcPr>
+            <w:tcW w:w="3071" w:type="dxa"/>
+          </w:tcPr>
+          <w:p>
+            <w:r>
+              <w:t>IDENTIFIANT</w:t>
+            </w:r>
+          </w:p>
+        </w:tc>
+      </w:tr>
+      <w:tr>
+        <w:trPr>
+          <w:jc w:val="center"/>
+        </w:trPr>
+        <w:tc>
+          <w:tcPr>
+            <w:tcW w:w="3070" w:type="dxa"/>
+          </w:tcPr>
+          <w:p>
+            <w:proofErr w:type="spellStart"/>
+            <w:r>
+              <w:t>nom_</w:t>
+            </w:r>
+            <w:r>
+              <w:t>customisation</w:t>
+            </w:r>
+            <w:proofErr w:type="spellEnd"/>
+          </w:p>
+        </w:tc>
+        <w:tc>
+          <w:tcPr>
+            <w:tcW w:w="3071" w:type="dxa"/>
+          </w:tcPr>
+          <w:p>
+            <w:proofErr w:type="spellStart"/>
+            <w:r>
+              <w:t>varchar</w:t>
+            </w:r>
+            <w:proofErr w:type="spellEnd"/>
+          </w:p>
+        </w:tc>
+        <w:tc>
+          <w:tcPr>
+            <w:tcW w:w="3071" w:type="dxa"/>
+          </w:tcPr>
+          <w:p>
+            <w:r>
+              <w:t>50</w:t>
+            </w:r>
+          </w:p>
+        </w:tc>
+      </w:tr>
+      <w:tr>
+        <w:trPr>
+          <w:jc w:val="center"/>
+        </w:trPr>
+        <w:tc>
+          <w:tcPr>
+            <w:tcW w:w="3070" w:type="dxa"/>
+          </w:tcPr>
+          <w:p>
+            <w:proofErr w:type="spellStart"/>
+            <w:r>
+              <w:t>num_</w:t>
+            </w:r>
+            <w:r>
+              <w:t>customisation</w:t>
+            </w:r>
+            <w:proofErr w:type="spellEnd"/>
+          </w:p>
+        </w:tc>
+        <w:tc>
+          <w:tcPr>
+            <w:tcW w:w="3071" w:type="dxa"/>
+          </w:tcPr>
+          <w:p>
+            <w:proofErr w:type="spellStart"/>
+            <w:r>
+              <w:t>int</w:t>
+            </w:r>
+            <w:proofErr w:type="spellEnd"/>
+          </w:p>
+        </w:tc>
+        <w:tc>
+          <w:tcPr>
+            <w:tcW w:w="3071" w:type="dxa"/>
+          </w:tcPr>
+          <w:p/>
+        </w:tc>
+      </w:tr>
+      <w:tr>
+        <w:trPr>
+          <w:jc w:val="center"/>
+        </w:trPr>
+        <w:tc>
+          <w:tcPr>
+            <w:tcW w:w="3070" w:type="dxa"/>
+          </w:tcPr>
+          <w:p/>
+        </w:tc>
+        <w:tc>
+          <w:tcPr>
+            <w:tcW w:w="3071" w:type="dxa"/>
+          </w:tcPr>
+          <w:p/>
+        </w:tc>
+        <w:tc>
+          <w:tcPr>
+            <w:tcW w:w="3071" w:type="dxa"/>
+          </w:tcPr>
+          <w:p/>
+        </w:tc>
+      </w:tr>
+    </w:tbl>
+    <w:p>
+      <w:pPr>
+        <w:rPr>
+          <w:color w:val="365F91" w:themeColor="accent1" w:themeShade="BF"/>
+        </w:rPr>
+      </w:pPr>
+    </w:p>
+    <w:p>
+      <w:pPr>
+        <w:rPr>
+          <w:color w:val="365F91" w:themeColor="accent1" w:themeShade="BF"/>
+        </w:rPr>
+      </w:pPr>
+    </w:p>
+    <w:tbl>
+      <w:tblPr>
+        <w:tblStyle w:val="Grilledutableau"/>
+        <w:tblW w:w="0" w:type="auto"/>
+        <w:jc w:val="center"/>
+        <w:tblLook w:val="04A0" w:firstRow="1" w:lastRow="0" w:firstColumn="1" w:lastColumn="0" w:noHBand="0" w:noVBand="1"/>
+      </w:tblPr>
+      <w:tblGrid>
+        <w:gridCol w:w="3070"/>
+        <w:gridCol w:w="3071"/>
+        <w:gridCol w:w="3071"/>
+      </w:tblGrid>
+      <w:tr>
+        <w:trPr>
+          <w:jc w:val="center"/>
+        </w:trPr>
+        <w:tc>
+          <w:tcPr>
+            <w:tcW w:w="9212" w:type="dxa"/>
+            <w:gridSpan w:val="3"/>
+            <w:shd w:val="clear" w:color="auto" w:fill="B6DDE8" w:themeFill="accent5" w:themeFillTint="66"/>
+          </w:tcPr>
+          <w:p>
+            <w:pPr>
+              <w:jc w:val="center"/>
+            </w:pPr>
+            <w:r>
+              <w:t>Devis</w:t>
+            </w:r>
+          </w:p>
+        </w:tc>
+      </w:tr>
+      <w:tr>
+        <w:trPr>
+          <w:jc w:val="center"/>
+        </w:trPr>
+        <w:tc>
+          <w:tcPr>
+            <w:tcW w:w="3070" w:type="dxa"/>
+          </w:tcPr>
+          <w:p>
+            <w:proofErr w:type="spellStart"/>
+            <w:r>
+              <w:t>id_</w:t>
+            </w:r>
+            <w:r>
+              <w:t>devis</w:t>
+            </w:r>
+            <w:proofErr w:type="spellEnd"/>
+          </w:p>
+        </w:tc>
+        <w:tc>
+          <w:tcPr>
+            <w:tcW w:w="3071" w:type="dxa"/>
+          </w:tcPr>
+          <w:p>
+            <w:r>
+              <w:t>AUTO INCREMENT</w:t>
+            </w:r>
+          </w:p>
+        </w:tc>
+        <w:tc>
+          <w:tcPr>
+            <w:tcW w:w="3071" w:type="dxa"/>
+          </w:tcPr>
+          <w:p>
+            <w:r>
+              <w:t>IDENTIFIANT</w:t>
+            </w:r>
+          </w:p>
+        </w:tc>
+      </w:tr>
+      <w:tr>
+        <w:trPr>
+          <w:jc w:val="center"/>
+        </w:trPr>
+        <w:tc>
+          <w:tcPr>
+            <w:tcW w:w="3070" w:type="dxa"/>
+          </w:tcPr>
+          <w:p>
+            <w:proofErr w:type="spellStart"/>
+            <w:r>
+              <w:t>nom_</w:t>
+            </w:r>
+            <w:r>
+              <w:t>devis</w:t>
+            </w:r>
+            <w:proofErr w:type="spellEnd"/>
+          </w:p>
+        </w:tc>
+        <w:tc>
+          <w:tcPr>
+            <w:tcW w:w="3071" w:type="dxa"/>
+          </w:tcPr>
+          <w:p>
+            <w:proofErr w:type="spellStart"/>
+            <w:r>
+              <w:t>varchar</w:t>
+            </w:r>
+            <w:proofErr w:type="spellEnd"/>
+          </w:p>
+        </w:tc>
+        <w:tc>
+          <w:tcPr>
+            <w:tcW w:w="3071" w:type="dxa"/>
+          </w:tcPr>
+          <w:p>
+            <w:r>
+              <w:t>50</w:t>
+            </w:r>
+          </w:p>
+        </w:tc>
+      </w:tr>
+      <w:tr>
+        <w:trPr>
+          <w:jc w:val="center"/>
+        </w:trPr>
+        <w:tc>
+          <w:tcPr>
+            <w:tcW w:w="3070" w:type="dxa"/>
+          </w:tcPr>
+          <w:p>
+            <w:proofErr w:type="spellStart"/>
+            <w:r>
+              <w:t>num_</w:t>
+            </w:r>
+            <w:r>
+              <w:t>devis</w:t>
+            </w:r>
+            <w:proofErr w:type="spellEnd"/>
+          </w:p>
+        </w:tc>
+        <w:tc>
+          <w:tcPr>
+            <w:tcW w:w="3071" w:type="dxa"/>
+          </w:tcPr>
+          <w:p>
+            <w:proofErr w:type="spellStart"/>
+            <w:r>
+              <w:t>int</w:t>
+            </w:r>
+            <w:proofErr w:type="spellEnd"/>
+          </w:p>
+        </w:tc>
+        <w:tc>
+          <w:tcPr>
+            <w:tcW w:w="3071" w:type="dxa"/>
+          </w:tcPr>
+          <w:p/>
+        </w:tc>
+      </w:tr>
+    </w:tbl>
+    <w:p>
+      <w:pPr>
+        <w:rPr>
+          <w:color w:val="365F91" w:themeColor="accent1" w:themeShade="BF"/>
+        </w:rPr>
+      </w:pPr>
+    </w:p>
+    <w:p>
+      <w:pPr>
+        <w:rPr>
+          <w:color w:val="365F91" w:themeColor="accent1" w:themeShade="BF"/>
+        </w:rPr>
+      </w:pPr>
+    </w:p>
+    <w:tbl>
+      <w:tblPr>
+        <w:tblStyle w:val="Grilledutableau"/>
+        <w:tblW w:w="0" w:type="auto"/>
+        <w:jc w:val="center"/>
+        <w:tblLook w:val="04A0" w:firstRow="1" w:lastRow="0" w:firstColumn="1" w:lastColumn="0" w:noHBand="0" w:noVBand="1"/>
+      </w:tblPr>
+      <w:tblGrid>
+        <w:gridCol w:w="3070"/>
+        <w:gridCol w:w="3071"/>
+        <w:gridCol w:w="3071"/>
+      </w:tblGrid>
+      <w:tr>
+        <w:trPr>
+          <w:jc w:val="center"/>
+        </w:trPr>
+        <w:tc>
+          <w:tcPr>
+            <w:tcW w:w="9212" w:type="dxa"/>
+            <w:gridSpan w:val="3"/>
+            <w:shd w:val="clear" w:color="auto" w:fill="B6DDE8" w:themeFill="accent5" w:themeFillTint="66"/>
+          </w:tcPr>
+          <w:p>
+            <w:pPr>
+              <w:jc w:val="center"/>
+            </w:pPr>
+            <w:r>
+              <w:t>Facture</w:t>
+            </w:r>
+          </w:p>
+        </w:tc>
+      </w:tr>
+      <w:tr>
+        <w:trPr>
+          <w:jc w:val="center"/>
+        </w:trPr>
+        <w:tc>
+          <w:tcPr>
+            <w:tcW w:w="3070" w:type="dxa"/>
+          </w:tcPr>
+          <w:p>
+            <w:proofErr w:type="spellStart"/>
+            <w:r>
+              <w:t>id_</w:t>
+            </w:r>
+            <w:r>
+              <w:t>facture</w:t>
+            </w:r>
+            <w:proofErr w:type="spellEnd"/>
+          </w:p>
+        </w:tc>
+        <w:tc>
+          <w:tcPr>
+            <w:tcW w:w="3071" w:type="dxa"/>
+          </w:tcPr>
+          <w:p>
+            <w:r>
+              <w:t>AUTO INCREMENT</w:t>
+            </w:r>
+          </w:p>
+        </w:tc>
+        <w:tc>
+          <w:tcPr>
+            <w:tcW w:w="3071" w:type="dxa"/>
+          </w:tcPr>
+          <w:p>
+            <w:r>
+              <w:t>IDENTIFIANT</w:t>
+            </w:r>
+          </w:p>
+        </w:tc>
+      </w:tr>
+      <w:tr>
+        <w:trPr>
+          <w:jc w:val="center"/>
+        </w:trPr>
+        <w:tc>
+          <w:tcPr>
+            <w:tcW w:w="3070" w:type="dxa"/>
+          </w:tcPr>
+          <w:p>
+            <w:proofErr w:type="spellStart"/>
+            <w:r>
+              <w:t>nom_</w:t>
+            </w:r>
+            <w:r>
+              <w:t>facture</w:t>
+            </w:r>
+            <w:proofErr w:type="spellEnd"/>
+          </w:p>
+        </w:tc>
+        <w:tc>
+          <w:tcPr>
+            <w:tcW w:w="3071" w:type="dxa"/>
+          </w:tcPr>
+          <w:p>
+            <w:proofErr w:type="spellStart"/>
+            <w:r>
+              <w:t>varchar</w:t>
+            </w:r>
+            <w:proofErr w:type="spellEnd"/>
+          </w:p>
+        </w:tc>
+        <w:tc>
+          <w:tcPr>
+            <w:tcW w:w="3071" w:type="dxa"/>
+          </w:tcPr>
+          <w:p>
+            <w:r>
+              <w:t>50</w:t>
+            </w:r>
+          </w:p>
+        </w:tc>
+      </w:tr>
+      <w:tr>
+        <w:trPr>
+          <w:jc w:val="center"/>
+        </w:trPr>
+        <w:tc>
+          <w:tcPr>
+            <w:tcW w:w="3070" w:type="dxa"/>
+          </w:tcPr>
+          <w:p>
+            <w:proofErr w:type="spellStart"/>
+            <w:r>
+              <w:t>num_</w:t>
+            </w:r>
+            <w:r>
+              <w:t>facture</w:t>
+            </w:r>
+            <w:proofErr w:type="spellEnd"/>
+          </w:p>
+        </w:tc>
+        <w:tc>
+          <w:tcPr>
+            <w:tcW w:w="3071" w:type="dxa"/>
+          </w:tcPr>
+          <w:p>
+            <w:proofErr w:type="spellStart"/>
+            <w:r>
+              <w:t>int</w:t>
+            </w:r>
+            <w:proofErr w:type="spellEnd"/>
+          </w:p>
+        </w:tc>
+        <w:tc>
+          <w:tcPr>
+            <w:tcW w:w="3071" w:type="dxa"/>
+          </w:tcPr>
+          <w:p/>
+        </w:tc>
+      </w:tr>
+    </w:tbl>
+    <w:p>
+      <w:pPr>
+        <w:rPr>
+          <w:color w:val="365F91" w:themeColor="accent1" w:themeShade="BF"/>
+        </w:rPr>
+      </w:pPr>
+    </w:p>
+    <w:p>
+      <w:pPr>
+        <w:rPr>
+          <w:color w:val="365F91" w:themeColor="accent1" w:themeShade="BF"/>
+        </w:rPr>
+      </w:pPr>
+    </w:p>
+    <w:tbl>
+      <w:tblPr>
+        <w:tblStyle w:val="Grilledutableau"/>
+        <w:tblW w:w="0" w:type="auto"/>
+        <w:jc w:val="center"/>
+        <w:tblLook w:val="04A0" w:firstRow="1" w:lastRow="0" w:firstColumn="1" w:lastColumn="0" w:noHBand="0" w:noVBand="1"/>
+      </w:tblPr>
+      <w:tblGrid>
+        <w:gridCol w:w="3070"/>
+        <w:gridCol w:w="3071"/>
+        <w:gridCol w:w="3071"/>
+      </w:tblGrid>
+      <w:tr>
+        <w:trPr>
+          <w:jc w:val="center"/>
+        </w:trPr>
+        <w:tc>
+          <w:tcPr>
+            <w:tcW w:w="9212" w:type="dxa"/>
+            <w:gridSpan w:val="3"/>
+            <w:shd w:val="clear" w:color="auto" w:fill="B6DDE8" w:themeFill="accent5" w:themeFillTint="66"/>
+          </w:tcPr>
+          <w:p>
+            <w:pPr>
+              <w:jc w:val="center"/>
+            </w:pPr>
+            <w:proofErr w:type="spellStart"/>
+            <w:r>
+              <w:t>Gallerie</w:t>
+            </w:r>
+            <w:proofErr w:type="spellEnd"/>
+          </w:p>
+        </w:tc>
+      </w:tr>
+      <w:tr>
+        <w:trPr>
+          <w:jc w:val="center"/>
+        </w:trPr>
+        <w:tc>
+          <w:tcPr>
+            <w:tcW w:w="3070" w:type="dxa"/>
+          </w:tcPr>
+          <w:p>
+            <w:proofErr w:type="spellStart"/>
+            <w:r>
+              <w:t>id_</w:t>
+            </w:r>
+            <w:r>
+              <w:t>gallerie</w:t>
+            </w:r>
+            <w:proofErr w:type="spellEnd"/>
+          </w:p>
+        </w:tc>
+        <w:tc>
+          <w:tcPr>
+            <w:tcW w:w="3071" w:type="dxa"/>
+          </w:tcPr>
+          <w:p>
+            <w:r>
+              <w:t>AUTO INCREMENT</w:t>
+            </w:r>
+          </w:p>
+        </w:tc>
+        <w:tc>
+          <w:tcPr>
+            <w:tcW w:w="3071" w:type="dxa"/>
+          </w:tcPr>
+          <w:p>
+            <w:r>
+              <w:t>IDENTIFIANT</w:t>
+            </w:r>
+          </w:p>
+        </w:tc>
+      </w:tr>
+      <w:tr>
+        <w:trPr>
+          <w:jc w:val="center"/>
+        </w:trPr>
+        <w:tc>
+          <w:tcPr>
+            <w:tcW w:w="3070" w:type="dxa"/>
+          </w:tcPr>
+          <w:p>
+            <w:proofErr w:type="spellStart"/>
+            <w:r>
+              <w:t>nom_</w:t>
+            </w:r>
+            <w:r>
+              <w:t>gallerie</w:t>
+            </w:r>
+            <w:proofErr w:type="spellEnd"/>
+          </w:p>
+        </w:tc>
+        <w:tc>
+          <w:tcPr>
+            <w:tcW w:w="3071" w:type="dxa"/>
+          </w:tcPr>
+          <w:p>
+            <w:proofErr w:type="spellStart"/>
+            <w:r>
+              <w:t>varchar</w:t>
+            </w:r>
+            <w:proofErr w:type="spellEnd"/>
+          </w:p>
+        </w:tc>
+        <w:tc>
+          <w:tcPr>
+            <w:tcW w:w="3071" w:type="dxa"/>
+          </w:tcPr>
+          <w:p>
+            <w:r>
+              <w:t>50</w:t>
+            </w:r>
+          </w:p>
+        </w:tc>
+      </w:tr>
+      <w:tr>
+        <w:trPr>
+          <w:jc w:val="center"/>
+        </w:trPr>
+        <w:tc>
+          <w:tcPr>
+            <w:tcW w:w="3070" w:type="dxa"/>
+          </w:tcPr>
+          <w:p>
+            <w:r>
+              <w:t>nom</w:t>
+            </w:r>
+            <w:r>
+              <w:t xml:space="preserve"> </w:t>
+            </w:r>
+            <w:r>
+              <w:t>_</w:t>
+            </w:r>
+            <w:r>
+              <w:t>image</w:t>
+            </w:r>
+          </w:p>
+        </w:tc>
+        <w:tc>
+          <w:tcPr>
+            <w:tcW w:w="3071" w:type="dxa"/>
+          </w:tcPr>
+          <w:p>
+            <w:proofErr w:type="spellStart"/>
+            <w:r>
+              <w:t>varchar</w:t>
+            </w:r>
+            <w:proofErr w:type="spellEnd"/>
+          </w:p>
+        </w:tc>
+        <w:tc>
+          <w:tcPr>
+            <w:tcW w:w="3071" w:type="dxa"/>
+          </w:tcPr>
+          <w:p/>
+        </w:tc>
+      </w:tr>
+    </w:tbl>
+    <w:p>
+      <w:pPr>
         <w:rPr>
           <w:color w:val="000000" w:themeColor="text1"/>
           <w:sz w:val="28"/>
@@ -8304,7 +9826,7 @@
 </file>
 
 <file path=customXml/itemProps1.xml><?xml version="1.0" encoding="utf-8"?>
-<ds:datastoreItem xmlns:ds="http://schemas.openxmlformats.org/officeDocument/2006/customXml" ds:itemID="{D1BC6EBB-233C-4669-ADE3-D94C30B1EBD9}">
+<ds:datastoreItem xmlns:ds="http://schemas.openxmlformats.org/officeDocument/2006/customXml" ds:itemID="{FBBBC643-68EC-4EA5-BCE0-A4F4C97A74C6}">
   <ds:schemaRefs>
     <ds:schemaRef ds:uri="http://schemas.openxmlformats.org/officeDocument/2006/bibliography"/>
   </ds:schemaRefs>

</xml_diff>